<commit_message>
Première introduction du rapport de stagefsa.docx 26/04
</commit_message>
<xml_diff>
--- a/rapport de stagefsa.docx
+++ b/rapport de stagefsa.docx
@@ -189,36 +189,92 @@
           <w:szCs w:val="48"/>
         </w:rPr>
       </w:pPr>
-      <w:bookmarkStart w:id="0" w:name="_GoBack"/>
-      <w:bookmarkEnd w:id="0"/>
     </w:p>
     <w:p>
       <w:pPr>
         <w:pStyle w:val="h1"/>
         <w:ind w:left="360" w:hanging="360"/>
       </w:pPr>
-      <w:bookmarkStart w:id="1" w:name="_Toc479155953"/>
+      <w:bookmarkStart w:id="0" w:name="_Toc479155953"/>
       <w:r>
         <w:lastRenderedPageBreak/>
         <w:t>Introduction</w:t>
       </w:r>
+      <w:bookmarkEnd w:id="0"/>
+    </w:p>
+    <w:p>
+      <w:pPr>
+        <w:pStyle w:val="p"/>
+        <w:jc w:val="both"/>
+      </w:pPr>
+      <w:bookmarkStart w:id="1" w:name="_Toc468997054"/>
       <w:bookmarkEnd w:id="1"/>
+      <w:r>
+        <w:t xml:space="preserve">Pour conclure la formation </w:t>
+      </w:r>
+      <w:r>
+        <w:t xml:space="preserve">de DUT informatique, j’ai été amené à faire un stage. Ayant déjà eu l’occasion de développer sous Android durant mon projet </w:t>
+      </w:r>
+      <w:proofErr w:type="spellStart"/>
+      <w:r>
+        <w:t>tutoré</w:t>
+      </w:r>
+      <w:proofErr w:type="spellEnd"/>
+      <w:r>
+        <w:t>, j’ai cherché un stage qui pourrait me permettre de continuer dans cette voie. C’est ainsi qu</w:t>
+      </w:r>
+      <w:r>
+        <w:t xml:space="preserve">e j’ai choisi le sujet de stage de </w:t>
+      </w:r>
+      <w:proofErr w:type="spellStart"/>
+      <w:r>
+        <w:t>Fabricom</w:t>
+      </w:r>
+      <w:proofErr w:type="spellEnd"/>
+      <w:r>
+        <w:t xml:space="preserve"> Systèmes d’</w:t>
+      </w:r>
+      <w:proofErr w:type="spellStart"/>
+      <w:r>
+        <w:t>Asemblage</w:t>
+      </w:r>
+      <w:proofErr w:type="spellEnd"/>
+      <w:r>
+        <w:t xml:space="preserve"> qui proposer d’adapter une application Web de suivi de production en une application mobile. Ce qui a pour but de pouvoir accéder de manière rapide, simple et ergonomique au suivi de la production depuis un simple smartphone.</w:t>
+      </w:r>
     </w:p>
     <w:p>
       <w:pPr>
         <w:pStyle w:val="p"/>
         <w:jc w:val="both"/>
       </w:pPr>
-      <w:r>
-        <w:t xml:space="preserve">Dans le cadre de notre 2ème année de DUT informatique nous avons été amenés à choisir un projet </w:t>
-      </w:r>
       <w:proofErr w:type="spellStart"/>
       <w:r>
-        <w:t>tutoré</w:t>
+        <w:t>Fabricom</w:t>
       </w:r>
       <w:proofErr w:type="spellEnd"/>
       <w:r>
-        <w:t xml:space="preserve"> mettant en œuvre les compétences que nous avons acquises au cours de ces deux années d’études. Notre groupe était unanime, nous voulions un projet comportant de réels enjeux nous permettant d’être assez proche du monde professionnel. Ce consensus nous a naturellement dirigés vers le projet proposé par le musée d’art contemporain de Montélimar. Le développement Android nous intéressant plus particulièrement, nous avons réalisé que ce projet correspondait parfaitement à nos souhaits. </w:t>
+        <w:t xml:space="preserve"> Système d’Assemblage assemble et créer des lignes de production pour différents clients comme </w:t>
+      </w:r>
+      <w:proofErr w:type="gramStart"/>
+      <w:r>
+        <w:t>PSA ,</w:t>
+      </w:r>
+      <w:proofErr w:type="gramEnd"/>
+      <w:r>
+        <w:t xml:space="preserve"> Renault… Devenue une entreprise internationale, elle a des filiales en Roumanie, aux Etats-Unis, au Portugal. Le site de Valence est maintenant dédié à l’analyse, la conception des projets et au service après-vente, du fait des délocalisations. Le seul endroit en France ou la production est toujours assuré</w:t>
+      </w:r>
+      <w:r>
+        <w:t>e</w:t>
+      </w:r>
+      <w:r>
+        <w:t xml:space="preserve"> est le site de Besançon</w:t>
+      </w:r>
+      <w:r>
+        <w:t xml:space="preserve">. En effet, c’est ici que les </w:t>
+      </w:r>
+      <w:r>
+        <w:t>solutions sont testés et évalués avant d’être déployés à l’étranger.</w:t>
       </w:r>
     </w:p>
     <w:p>
@@ -227,7 +283,21 @@
         <w:jc w:val="both"/>
       </w:pPr>
       <w:r>
-        <w:t>En effet le musée Saint-Martin prête et emprunte régulièrement des œuvres à d’autres musées ou à des particuliers pour des expositions. De ce fait, il a besoin de garder un suivi des œuvres à jour au travers de constats d’état. Ces constats visent à noter les éventuelles dégradations présentes sur les œuvres qui auraient pu survenir lors des transports, des expositions, ou encore des mises en réserve. Le constat sert aussi de justificatif de transport pour le transporteur.</w:t>
+        <w:t>Encadré par Monsieur Jean-François COUPAT,</w:t>
+      </w:r>
+      <w:r>
+        <w:t xml:space="preserve"> responsable de l’outil « </w:t>
+      </w:r>
+      <w:proofErr w:type="spellStart"/>
+      <w:r>
+        <w:t>MelodieNet</w:t>
+      </w:r>
+      <w:proofErr w:type="spellEnd"/>
+      <w:r>
+        <w:t> »,</w:t>
+      </w:r>
+      <w:r>
+        <w:t xml:space="preserve"> nous avons dû définir ensemble les fonctionnalités attendues, mais également faire un choix quant aux technologies utilisées.</w:t>
       </w:r>
     </w:p>
     <w:p>
@@ -236,23 +306,13 @@
         <w:jc w:val="both"/>
       </w:pPr>
       <w:r>
-        <w:t xml:space="preserve">Le projet a pour but principaux de pouvoir créer, modifier, enregistrer et imprimer ce type de constats. Pour cela, de multiples contraintes s'imposent, d'une part la mise en place de droits d'accès n'autorisant le transporteur qu'à la consultation d'un constat d'état. L'utilisateur de l'application doit pouvoir créer un constat en fonction du type d’œuvre choisi en replissant les champs correspondants. Il doit aussi être en mesure de consulter les constats créés et de modifier un constat. L'ajout de photos faisant état d'éventuelles dégradations et la modification de ces photos doit également être couvert par l'application. La dernière phase est la validation du constat par les signatures électronique des deux partis : préteur et emprunteur, ce qui </w:t>
-      </w:r>
-      <w:proofErr w:type="spellStart"/>
-      <w:r>
-        <w:t>abouti</w:t>
-      </w:r>
-      <w:proofErr w:type="spellEnd"/>
-      <w:r>
-        <w:t xml:space="preserve"> sur la génération d'un document </w:t>
-      </w:r>
-      <w:proofErr w:type="spellStart"/>
-      <w:r>
-        <w:t>pdf</w:t>
-      </w:r>
-      <w:proofErr w:type="spellEnd"/>
-      <w:r>
-        <w:t xml:space="preserve"> imprimable. </w:t>
+        <w:t xml:space="preserve">Cette application a une importance fondamentale car elle est vouée à être utilisée dans de nombreux endroits à travers le monde. C’est pourquoi diverses contraintes ont été imposées et notamment la gestion de la langue. Toutes ces contraintes seront </w:t>
+      </w:r>
+      <w:r>
+        <w:t>explicitées</w:t>
+      </w:r>
+      <w:r>
+        <w:t xml:space="preserve"> plus tard dans le rapport.</w:t>
       </w:r>
     </w:p>
     <w:p>
@@ -261,23 +321,33 @@
         <w:jc w:val="both"/>
       </w:pPr>
       <w:r>
-        <w:t xml:space="preserve">C'est pour toutes ces raisons que ce projet nous semblait être un véritable challenge de par sa complexité. C’était aussi l’occasion d’acquérir une sérieuse expérience du fait de ces objectifs concrets. Il consistait donc en la réalisation d’une application Android visant à faciliter la gestion des constats du musée. Ces derniers étaient traditionnellement élaborés au format papier, et étaient donc facilement égarés. Par ailleurs l’archivage de ces constats constituait une place importante du projet. </w:t>
-      </w:r>
-    </w:p>
-    <w:p>
-      <w:pPr>
-        <w:pStyle w:val="p"/>
-        <w:jc w:val="both"/>
-      </w:pPr>
-      <w:r>
-        <w:t>C’est dans ce contexte que le musée a fait appel à nous pour élaborer une solution informatisée et mettre fin à ces problèmes récurrents. Dans un premier temps nous devions prendre connaissance des activités du musée et du contenu des constats d’état afin de proposer au client la solution la plus adaptée possible. Ainsi, quel est le processus de réalisation de l’application et quelle solution avons-nous adoptée pour répondre à cette demande ? Pour répondre à ceci nous allons tout d’abord vous présenter les objectifs généraux du projet, puis nous parlerons de la mise en œuvre de la solution. Pour finir nous parlerons des résultats obtenus à l’issu de ce travail de groupe et nous aborderons les perspectives d’évolution de l’application.</w:t>
-      </w:r>
-    </w:p>
-    <w:p>
-      <w:pPr>
-        <w:pStyle w:val="p"/>
-      </w:pPr>
-      <w:bookmarkStart w:id="2" w:name="_Toc468997054"/>
+        <w:t>J’ai travaillé en collaboration avec Monsieur COUPAT</w:t>
+      </w:r>
+      <w:r>
+        <w:t>, moi sur la partie « Client », c’est-à-dire l’application Android et M. COUPAT sur</w:t>
+      </w:r>
+      <w:r>
+        <w:t xml:space="preserve"> la partie « Serveur », c’est-à-</w:t>
+      </w:r>
+      <w:r>
+        <w:t>dire le</w:t>
+      </w:r>
+      <w:r>
+        <w:t xml:space="preserve"> service Web sur lesquels les informations indispensables à l’application s</w:t>
+      </w:r>
+      <w:r>
+        <w:t>ont</w:t>
+      </w:r>
+      <w:r>
+        <w:t xml:space="preserve"> </w:t>
+      </w:r>
+      <w:r>
+        <w:t>accessibles</w:t>
+      </w:r>
+      <w:r>
+        <w:t>.</w:t>
+      </w:r>
+      <w:bookmarkStart w:id="2" w:name="_GoBack"/>
       <w:bookmarkEnd w:id="2"/>
     </w:p>
     <w:p>
@@ -1991,7 +2061,17 @@
           <w:sz w:val="24"/>
           <w:szCs w:val="24"/>
         </w:rPr>
-        <w:t>Tout d'abord, l’application aura deux modes de fonctionnement : un mode éditeur et un mode de lecture seule. Pour passer du mode lecture seule en mode éditeur, il faudra rentrer un mot de passe. Il suffira ensuite de cliquer sur un bouton (de déconnexion) pour repasser en mode lecture seule. En effet, la sécurisation des constats est fondamentale dans le sens ou la tablette suit l’œuvre lors du transport, les transporteurs dépendent très souvent d’entreprises externes aux musées et ils ne doivent pas pouvoir interférer dans la procédure de prêt de l’œuvre. Leurs rôle doit se limiter au transport de l’œuvre et cela doit être clairement pris en compte dans l’application. Il y aura trois types de mots de passe associés à des différents types de droit : l’administrateur de l’application, le transporteur de l’œuvre et le propriétaire de la tablette. Cela se traduira par une connexion de cette forme au lancement de l’application :</w:t>
+        <w:t xml:space="preserve">Tout d'abord, l’application aura deux modes de fonctionnement : un mode éditeur et un mode de lecture seule. Pour passer du mode lecture seule en mode éditeur, il faudra rentrer un mot de passe. Il suffira ensuite de cliquer sur un bouton (de déconnexion) pour repasser en mode lecture seule. En effet, la sécurisation des constats est fondamentale dans le sens ou la tablette suit l’œuvre lors du </w:t>
+      </w:r>
+      <w:r>
+        <w:rPr>
+          <w:rFonts w:ascii="Times New Roman" w:eastAsia="Times New Roman" w:hAnsi="Times New Roman" w:cs="Times New Roman"/>
+          <w:color w:val="000000" w:themeColor="text1"/>
+          <w:sz w:val="24"/>
+          <w:szCs w:val="24"/>
+        </w:rPr>
+        <w:lastRenderedPageBreak/>
+        <w:t>transport, les transporteurs dépendent très souvent d’entreprises externes aux musées et ils ne doivent pas pouvoir interférer dans la procédure de prêt de l’œuvre. Leurs rôle doit se limiter au transport de l’œuvre et cela doit être clairement pris en compte dans l’application. Il y aura trois types de mots de passe associés à des différents types de droit : l’administrateur de l’application, le transporteur de l’œuvre et le propriétaire de la tablette. Cela se traduira par une connexion de cette forme au lancement de l’application :</w:t>
       </w:r>
       <w:r>
         <w:rPr>
@@ -2114,7 +2194,6 @@
           <w:sz w:val="24"/>
           <w:szCs w:val="24"/>
         </w:rPr>
-        <w:lastRenderedPageBreak/>
         <w:t xml:space="preserve"> </w:t>
       </w:r>
     </w:p>
@@ -2256,6 +2335,7 @@
           <w:noProof/>
           <w:lang w:eastAsia="fr-FR"/>
         </w:rPr>
+        <w:lastRenderedPageBreak/>
         <w:drawing>
           <wp:inline distT="0" distB="0" distL="0" distR="0" wp14:anchorId="025F71D4" wp14:editId="658DC95E">
             <wp:extent cx="3914775" cy="2628900"/>
@@ -2378,7 +2458,6 @@
           <w:noProof/>
           <w:lang w:eastAsia="fr-FR"/>
         </w:rPr>
-        <w:lastRenderedPageBreak/>
         <w:drawing>
           <wp:inline distT="0" distB="0" distL="0" distR="0" wp14:anchorId="4FB30D43" wp14:editId="40577DDB">
             <wp:extent cx="3743325" cy="2514600"/>
@@ -2488,7 +2567,17 @@
           <w:sz w:val="24"/>
           <w:szCs w:val="24"/>
         </w:rPr>
-        <w:t>Les constats nécessitent de nombreuses photos c'est pourquoi l’application devait permettre de prendre des photos directement en interne et de les ajouter au constat d’état. Par ailleurs, le conservateur du musée devra pouvoir modifier les photos afin de pouvoir entourer des dégradations sur les photos mais aussi d’ajouter des légendes à ces dégradations.</w:t>
+        <w:t xml:space="preserve">Les constats nécessitent de nombreuses photos c'est pourquoi l’application devait permettre de prendre des photos directement en interne et de les ajouter au constat d’état. Par ailleurs, le </w:t>
+      </w:r>
+      <w:r>
+        <w:rPr>
+          <w:rFonts w:ascii="Times New Roman" w:eastAsia="Times New Roman" w:hAnsi="Times New Roman" w:cs="Times New Roman"/>
+          <w:color w:val="000000" w:themeColor="text1"/>
+          <w:sz w:val="24"/>
+          <w:szCs w:val="24"/>
+        </w:rPr>
+        <w:lastRenderedPageBreak/>
+        <w:t>conservateur du musée devra pouvoir modifier les photos afin de pouvoir entourer des dégradations sur les photos mais aussi d’ajouter des légendes à ces dégradations.</w:t>
       </w:r>
       <w:r>
         <w:rPr>
@@ -2532,7 +2621,6 @@
           <w:noProof/>
           <w:lang w:eastAsia="fr-FR"/>
         </w:rPr>
-        <w:lastRenderedPageBreak/>
         <w:drawing>
           <wp:inline distT="0" distB="0" distL="0" distR="0" wp14:anchorId="5985B19E" wp14:editId="3C590043">
             <wp:extent cx="4505325" cy="3028950"/>
@@ -2686,6 +2774,7 @@
       </w:pPr>
       <w:bookmarkStart w:id="9" w:name="_Toc479155958"/>
       <w:r>
+        <w:lastRenderedPageBreak/>
         <w:t>La répartition des rôles pour répondre aux objectifs</w:t>
       </w:r>
       <w:bookmarkEnd w:id="9"/>
@@ -2719,8 +2808,143 @@
           <w:sz w:val="24"/>
           <w:szCs w:val="24"/>
         </w:rPr>
-        <w:t xml:space="preserve">Le projet a débuté avec une phase préalable de démarrage visant à définir les objectifs du projet et des membres de l’équipe. Cette première approche nous a amené à décrire le contexte du projet, les spécifications et à nous répartir les rôles. Nous avons également fait des calculs de coûts </w:t>
-      </w:r>
+        <w:t>Le projet a débuté avec une phase préalable de démarrage visant à définir les objectifs du projet et des membres de l’équipe. Cette première approche nous a amené à décrire le contexte du projet, les spécifications et à nous répartir les rôles. Nous avons également fait des calculs de coûts prévisionnels en tenant compte de nos ressources matérielles et humaines. Enfin, cette phase a été l’occasion pour nous de rencontrer Thomas WIERZBINSKI, le conservateur du musée d’art contemporain de Montélimar. Cette rencontre nous a permis de mieux comprendre les attentes liées au projet et les besoins du musée.</w:t>
+      </w:r>
+    </w:p>
+    <w:p>
+      <w:pPr>
+        <w:spacing w:before="120" w:after="120" w:line="360" w:lineRule="auto"/>
+        <w:ind w:firstLine="720"/>
+        <w:jc w:val="both"/>
+        <w:rPr>
+          <w:rFonts w:ascii="Times New Roman" w:eastAsia="Times New Roman" w:hAnsi="Times New Roman" w:cs="Times New Roman"/>
+          <w:sz w:val="24"/>
+          <w:szCs w:val="24"/>
+        </w:rPr>
+      </w:pPr>
+    </w:p>
+    <w:p>
+      <w:pPr>
+        <w:spacing w:before="120" w:after="120" w:line="360" w:lineRule="auto"/>
+        <w:ind w:firstLine="720"/>
+        <w:jc w:val="both"/>
+        <w:rPr>
+          <w:rFonts w:ascii="Times New Roman" w:hAnsi="Times New Roman" w:cs="Times New Roman"/>
+          <w:sz w:val="24"/>
+          <w:szCs w:val="24"/>
+        </w:rPr>
+      </w:pPr>
+    </w:p>
+    <w:p>
+      <w:pPr>
+        <w:spacing w:before="120" w:after="120" w:line="360" w:lineRule="auto"/>
+        <w:ind w:firstLine="720"/>
+        <w:jc w:val="both"/>
+        <w:rPr>
+          <w:rFonts w:ascii="Times New Roman" w:eastAsia="Times New Roman" w:hAnsi="Times New Roman" w:cs="Times New Roman"/>
+          <w:sz w:val="24"/>
+          <w:szCs w:val="24"/>
+        </w:rPr>
+      </w:pPr>
+      <w:r>
+        <w:rPr>
+          <w:rFonts w:ascii="Times New Roman" w:eastAsia="Times New Roman" w:hAnsi="Times New Roman" w:cs="Times New Roman"/>
+          <w:sz w:val="24"/>
+          <w:szCs w:val="24"/>
+        </w:rPr>
+        <w:t>Pour mener à bien ce projet nous nous sommes attribué des rôles, en fonction des compétences de chacun. William MORDOHAY avait le rôle de chef de projet et avait pour mission de fixer les objectifs, de coordonner les actions de notre équipe et d’animer l’équipe de projet. Il était également le relais de l’information et le porte-parole du groupe.</w:t>
+      </w:r>
+    </w:p>
+    <w:p>
+      <w:pPr>
+        <w:spacing w:before="120" w:after="120" w:line="360" w:lineRule="auto"/>
+        <w:ind w:firstLine="720"/>
+        <w:jc w:val="both"/>
+        <w:rPr>
+          <w:rFonts w:ascii="Times New Roman" w:eastAsia="Times New Roman" w:hAnsi="Times New Roman" w:cs="Times New Roman"/>
+          <w:sz w:val="24"/>
+          <w:szCs w:val="24"/>
+        </w:rPr>
+      </w:pPr>
+    </w:p>
+    <w:p>
+      <w:pPr>
+        <w:spacing w:before="120" w:after="120" w:line="360" w:lineRule="auto"/>
+        <w:ind w:firstLine="720"/>
+        <w:jc w:val="both"/>
+        <w:rPr>
+          <w:rFonts w:ascii="Times New Roman" w:eastAsia="Times New Roman" w:hAnsi="Times New Roman" w:cs="Times New Roman"/>
+          <w:sz w:val="24"/>
+          <w:szCs w:val="24"/>
+        </w:rPr>
+      </w:pPr>
+      <w:r>
+        <w:rPr>
+          <w:rFonts w:ascii="Times New Roman" w:eastAsia="Times New Roman" w:hAnsi="Times New Roman" w:cs="Times New Roman"/>
+          <w:sz w:val="24"/>
+          <w:szCs w:val="24"/>
+        </w:rPr>
+        <w:t xml:space="preserve"> Nicolas JOURDAN était le responsable Gantt, chargé de la conception et de la mise à jour du diagramme de Gantt qui répertoriait les tâches de tout le monde. Nicolas LOGUT était responsable du suivi des coûts, il avait pour mission de synthétiser les heures de travail en se basant sur le diagramme de Gantt préalablement établi et devait veiller au respect des coûts prévisionnels.</w:t>
+      </w:r>
+    </w:p>
+    <w:p>
+      <w:pPr>
+        <w:spacing w:before="120" w:after="120" w:line="360" w:lineRule="auto"/>
+        <w:ind w:firstLine="720"/>
+        <w:jc w:val="both"/>
+        <w:rPr>
+          <w:rFonts w:ascii="Times New Roman" w:eastAsia="Times New Roman" w:hAnsi="Times New Roman" w:cs="Times New Roman"/>
+          <w:sz w:val="24"/>
+          <w:szCs w:val="24"/>
+        </w:rPr>
+      </w:pPr>
+    </w:p>
+    <w:p>
+      <w:pPr>
+        <w:spacing w:before="120" w:after="120" w:line="360" w:lineRule="auto"/>
+        <w:ind w:firstLine="720"/>
+        <w:jc w:val="both"/>
+        <w:rPr>
+          <w:rFonts w:ascii="Times New Roman" w:eastAsia="Times New Roman" w:hAnsi="Times New Roman" w:cs="Times New Roman"/>
+          <w:sz w:val="24"/>
+          <w:szCs w:val="24"/>
+        </w:rPr>
+      </w:pPr>
+      <w:r>
+        <w:rPr>
+          <w:rFonts w:ascii="Times New Roman" w:eastAsia="Times New Roman" w:hAnsi="Times New Roman" w:cs="Times New Roman"/>
+          <w:sz w:val="24"/>
+          <w:szCs w:val="24"/>
+        </w:rPr>
+        <w:t xml:space="preserve"> Alfred BRISAC et Emmanuel BOUREAU étaient responsables technique. Ils devaient garantir la fiabilité et la performance de notre application et devait s’assurer de la réalisation des objectifs techniques du projet. </w:t>
+      </w:r>
+    </w:p>
+    <w:p>
+      <w:pPr>
+        <w:spacing w:before="120" w:after="120" w:line="360" w:lineRule="auto"/>
+        <w:ind w:firstLine="720"/>
+        <w:jc w:val="both"/>
+      </w:pPr>
+      <w:r>
+        <w:rPr>
+          <w:rFonts w:ascii="Times New Roman" w:eastAsia="Times New Roman" w:hAnsi="Times New Roman" w:cs="Times New Roman"/>
+          <w:sz w:val="24"/>
+          <w:szCs w:val="24"/>
+        </w:rPr>
+        <w:t xml:space="preserve">Enfin, Andrey LAPCHIK était responsable de la documentation. Il devait concevoir une mise en forme pour tous les documents techniques du projet. </w:t>
+      </w:r>
+    </w:p>
+    <w:p>
+      <w:pPr>
+        <w:spacing w:before="120" w:after="120" w:line="360" w:lineRule="auto"/>
+        <w:ind w:firstLine="720"/>
+        <w:jc w:val="both"/>
+        <w:rPr>
+          <w:rFonts w:ascii="Times New Roman" w:eastAsia="Times New Roman" w:hAnsi="Times New Roman" w:cs="Times New Roman"/>
+          <w:sz w:val="24"/>
+          <w:szCs w:val="24"/>
+        </w:rPr>
+      </w:pPr>
       <w:r>
         <w:rPr>
           <w:rFonts w:ascii="Times New Roman" w:eastAsia="Times New Roman" w:hAnsi="Times New Roman" w:cs="Times New Roman"/>
@@ -2728,149 +2952,6 @@
           <w:szCs w:val="24"/>
         </w:rPr>
         <w:lastRenderedPageBreak/>
-        <w:t>prévisionnels en tenant compte de nos ressources matérielles et humaines. Enfin, cette phase a été l’occasion pour nous de rencontrer Thomas WIERZBINSKI, le conservateur du musée d’art contemporain de Montélimar. Cette rencontre nous a permis de mieux comprendre les attentes liées au projet et les besoins du musée.</w:t>
-      </w:r>
-    </w:p>
-    <w:p>
-      <w:pPr>
-        <w:spacing w:before="120" w:after="120" w:line="360" w:lineRule="auto"/>
-        <w:ind w:firstLine="720"/>
-        <w:jc w:val="both"/>
-        <w:rPr>
-          <w:rFonts w:ascii="Times New Roman" w:eastAsia="Times New Roman" w:hAnsi="Times New Roman" w:cs="Times New Roman"/>
-          <w:sz w:val="24"/>
-          <w:szCs w:val="24"/>
-        </w:rPr>
-      </w:pPr>
-    </w:p>
-    <w:p>
-      <w:pPr>
-        <w:spacing w:before="120" w:after="120" w:line="360" w:lineRule="auto"/>
-        <w:ind w:firstLine="720"/>
-        <w:jc w:val="both"/>
-        <w:rPr>
-          <w:rFonts w:ascii="Times New Roman" w:hAnsi="Times New Roman" w:cs="Times New Roman"/>
-          <w:sz w:val="24"/>
-          <w:szCs w:val="24"/>
-        </w:rPr>
-      </w:pPr>
-    </w:p>
-    <w:p>
-      <w:pPr>
-        <w:spacing w:before="120" w:after="120" w:line="360" w:lineRule="auto"/>
-        <w:ind w:firstLine="720"/>
-        <w:jc w:val="both"/>
-        <w:rPr>
-          <w:rFonts w:ascii="Times New Roman" w:eastAsia="Times New Roman" w:hAnsi="Times New Roman" w:cs="Times New Roman"/>
-          <w:sz w:val="24"/>
-          <w:szCs w:val="24"/>
-        </w:rPr>
-      </w:pPr>
-      <w:r>
-        <w:rPr>
-          <w:rFonts w:ascii="Times New Roman" w:eastAsia="Times New Roman" w:hAnsi="Times New Roman" w:cs="Times New Roman"/>
-          <w:sz w:val="24"/>
-          <w:szCs w:val="24"/>
-        </w:rPr>
-        <w:t>Pour mener à bien ce projet nous nous sommes attribué des rôles, en fonction des compétences de chacun. William MORDOHAY avait le rôle de chef de projet et avait pour mission de fixer les objectifs, de coordonner les actions de notre équipe et d’animer l’équipe de projet. Il était également le relais de l’information et le porte-parole du groupe.</w:t>
-      </w:r>
-    </w:p>
-    <w:p>
-      <w:pPr>
-        <w:spacing w:before="120" w:after="120" w:line="360" w:lineRule="auto"/>
-        <w:ind w:firstLine="720"/>
-        <w:jc w:val="both"/>
-        <w:rPr>
-          <w:rFonts w:ascii="Times New Roman" w:eastAsia="Times New Roman" w:hAnsi="Times New Roman" w:cs="Times New Roman"/>
-          <w:sz w:val="24"/>
-          <w:szCs w:val="24"/>
-        </w:rPr>
-      </w:pPr>
-    </w:p>
-    <w:p>
-      <w:pPr>
-        <w:spacing w:before="120" w:after="120" w:line="360" w:lineRule="auto"/>
-        <w:ind w:firstLine="720"/>
-        <w:jc w:val="both"/>
-        <w:rPr>
-          <w:rFonts w:ascii="Times New Roman" w:eastAsia="Times New Roman" w:hAnsi="Times New Roman" w:cs="Times New Roman"/>
-          <w:sz w:val="24"/>
-          <w:szCs w:val="24"/>
-        </w:rPr>
-      </w:pPr>
-      <w:r>
-        <w:rPr>
-          <w:rFonts w:ascii="Times New Roman" w:eastAsia="Times New Roman" w:hAnsi="Times New Roman" w:cs="Times New Roman"/>
-          <w:sz w:val="24"/>
-          <w:szCs w:val="24"/>
-        </w:rPr>
-        <w:t xml:space="preserve"> Nicolas JOURDAN était le responsable Gantt, chargé de la conception et de la mise à jour du diagramme de Gantt qui répertoriait les tâches de tout le monde. Nicolas LOGUT était responsable du suivi des coûts, il avait pour mission de synthétiser les heures de travail en se basant sur le diagramme de Gantt préalablement établi et devait veiller au respect des coûts prévisionnels.</w:t>
-      </w:r>
-    </w:p>
-    <w:p>
-      <w:pPr>
-        <w:spacing w:before="120" w:after="120" w:line="360" w:lineRule="auto"/>
-        <w:ind w:firstLine="720"/>
-        <w:jc w:val="both"/>
-        <w:rPr>
-          <w:rFonts w:ascii="Times New Roman" w:eastAsia="Times New Roman" w:hAnsi="Times New Roman" w:cs="Times New Roman"/>
-          <w:sz w:val="24"/>
-          <w:szCs w:val="24"/>
-        </w:rPr>
-      </w:pPr>
-    </w:p>
-    <w:p>
-      <w:pPr>
-        <w:spacing w:before="120" w:after="120" w:line="360" w:lineRule="auto"/>
-        <w:ind w:firstLine="720"/>
-        <w:jc w:val="both"/>
-        <w:rPr>
-          <w:rFonts w:ascii="Times New Roman" w:eastAsia="Times New Roman" w:hAnsi="Times New Roman" w:cs="Times New Roman"/>
-          <w:sz w:val="24"/>
-          <w:szCs w:val="24"/>
-        </w:rPr>
-      </w:pPr>
-      <w:r>
-        <w:rPr>
-          <w:rFonts w:ascii="Times New Roman" w:eastAsia="Times New Roman" w:hAnsi="Times New Roman" w:cs="Times New Roman"/>
-          <w:sz w:val="24"/>
-          <w:szCs w:val="24"/>
-        </w:rPr>
-        <w:t xml:space="preserve"> Alfred BRISAC et Emmanuel BOUREAU étaient responsables technique. Ils devaient garantir la fiabilité et la performance de notre application et devait s’assurer de la réalisation des objectifs techniques du projet. </w:t>
-      </w:r>
-    </w:p>
-    <w:p>
-      <w:pPr>
-        <w:spacing w:before="120" w:after="120" w:line="360" w:lineRule="auto"/>
-        <w:ind w:firstLine="720"/>
-        <w:jc w:val="both"/>
-      </w:pPr>
-      <w:r>
-        <w:rPr>
-          <w:rFonts w:ascii="Times New Roman" w:eastAsia="Times New Roman" w:hAnsi="Times New Roman" w:cs="Times New Roman"/>
-          <w:sz w:val="24"/>
-          <w:szCs w:val="24"/>
-        </w:rPr>
-        <w:t xml:space="preserve">Enfin, Andrey LAPCHIK était responsable de la documentation. Il devait concevoir une mise en forme pour tous les documents techniques du projet. </w:t>
-      </w:r>
-    </w:p>
-    <w:p>
-      <w:pPr>
-        <w:spacing w:before="120" w:after="120" w:line="360" w:lineRule="auto"/>
-        <w:ind w:firstLine="720"/>
-        <w:jc w:val="both"/>
-        <w:rPr>
-          <w:rFonts w:ascii="Times New Roman" w:eastAsia="Times New Roman" w:hAnsi="Times New Roman" w:cs="Times New Roman"/>
-          <w:sz w:val="24"/>
-          <w:szCs w:val="24"/>
-        </w:rPr>
-      </w:pPr>
-      <w:r>
-        <w:rPr>
-          <w:rFonts w:ascii="Times New Roman" w:eastAsia="Times New Roman" w:hAnsi="Times New Roman" w:cs="Times New Roman"/>
-          <w:sz w:val="24"/>
-          <w:szCs w:val="24"/>
-        </w:rPr>
         <w:t xml:space="preserve">Un rôle précis était initialement attribué à tout le monde mais les tâches plus vastes ont été partagées pour que notre équipe soit polyvalente et acquiert plus d’expérience, notamment pour la partie développement. </w:t>
       </w:r>
     </w:p>
@@ -3074,7 +3155,6 @@
       </w:pPr>
       <w:bookmarkStart w:id="11" w:name="_Toc479155959"/>
       <w:r>
-        <w:lastRenderedPageBreak/>
         <w:t>Mise en œuvre de la solution</w:t>
       </w:r>
       <w:bookmarkEnd w:id="11"/>
@@ -3212,7 +3292,6 @@
       </w:pPr>
       <w:bookmarkStart w:id="13" w:name="_Toc479155961"/>
       <w:r>
-        <w:lastRenderedPageBreak/>
         <w:t>Les outils choisis</w:t>
       </w:r>
       <w:bookmarkEnd w:id="13"/>
@@ -3521,7 +3600,6 @@
       </w:pPr>
       <w:bookmarkStart w:id="16" w:name="_Toc479155963"/>
       <w:r>
-        <w:lastRenderedPageBreak/>
         <w:t xml:space="preserve">Résultats et </w:t>
       </w:r>
       <w:r>
@@ -4016,7 +4094,16 @@
           <w:sz w:val="24"/>
           <w:szCs w:val="24"/>
         </w:rPr>
-        <w:t xml:space="preserve"> vers la consultation du constat dans lequel la visualisation des informations renseignées et l’ajout de photo</w:t>
+        <w:t xml:space="preserve"> vers la consultation du constat dans </w:t>
+      </w:r>
+      <w:r>
+        <w:rPr>
+          <w:rFonts w:ascii="Times New Roman" w:eastAsia="Times New Roman" w:hAnsi="Times New Roman" w:cs="Times New Roman"/>
+          <w:sz w:val="24"/>
+          <w:szCs w:val="24"/>
+        </w:rPr>
+        <w:lastRenderedPageBreak/>
+        <w:t>lequel la visualisation des informations renseignées et l’ajout de photo</w:t>
       </w:r>
       <w:r>
         <w:rPr>
@@ -4053,7 +4140,6 @@
           <w:sz w:val="24"/>
           <w:szCs w:val="24"/>
         </w:rPr>
-        <w:lastRenderedPageBreak/>
         <w:t xml:space="preserve">Lorsque nous choisirons d’ajouter une photo au constat, il suffira de cliquer sur le bouton correspondant qui ouvrira l’appareil photo de l’appareil Android et enregistrera la photo dans le constat après demande de confirmation à l’utilisateur. Cette photo sera </w:t>
       </w:r>
       <w:r>
@@ -5802,7 +5888,7 @@
       <w:rPr>
         <w:noProof/>
       </w:rPr>
-      <w:t>18</w:t>
+      <w:t>17</w:t>
     </w:r>
     <w:r>
       <w:fldChar w:fldCharType="end"/>
@@ -8636,7 +8722,7 @@
 </file>
 
 <file path=customXml/itemProps1.xml><?xml version="1.0" encoding="utf-8"?>
-<ds:datastoreItem xmlns:ds="http://schemas.openxmlformats.org/officeDocument/2006/customXml" ds:itemID="{C5715757-0759-4066-818F-39966FBA3946}">
+<ds:datastoreItem xmlns:ds="http://schemas.openxmlformats.org/officeDocument/2006/customXml" ds:itemID="{637E0913-4203-48A5-99A7-7D5060414E7C}">
   <ds:schemaRefs>
     <ds:schemaRef ds:uri="http://schemas.openxmlformats.org/officeDocument/2006/bibliography"/>
   </ds:schemaRefs>

</xml_diff>

<commit_message>
Amélioration de rapport de stagefsa.docx
</commit_message>
<xml_diff>
--- a/rapport de stagefsa.docx
+++ b/rapport de stagefsa.docx
@@ -101,8 +101,8 @@
           <w:lang w:eastAsia="fr-FR"/>
         </w:rPr>
         <w:drawing>
-          <wp:inline distT="0" distB="0" distL="0" distR="2540" wp14:anchorId="0B8D5B60" wp14:editId="33424777">
-            <wp:extent cx="2114550" cy="1057275"/>
+          <wp:inline distT="0" distB="0" distL="0" distR="2540" wp14:anchorId="0B8D5B60" wp14:editId="2B6DED32">
+            <wp:extent cx="2119290" cy="1057611"/>
             <wp:effectExtent l="0" t="0" r="0" b="9525"/>
             <wp:docPr id="1" name="Image 3"/>
             <wp:cNvGraphicFramePr>
@@ -118,7 +118,7 @@
                     </pic:cNvPicPr>
                   </pic:nvPicPr>
                   <pic:blipFill>
-                    <a:blip r:embed="rId8">
+                    <a:blip r:embed="rId8" cstate="print">
                       <a:extLst>
                         <a:ext uri="{28A0092B-C50C-407E-A947-70E740481C1C}">
                           <a14:useLocalDpi xmlns:a14="http://schemas.microsoft.com/office/drawing/2010/main" val="0"/>
@@ -132,7 +132,7 @@
                   <pic:spPr bwMode="auto">
                     <a:xfrm>
                       <a:off x="0" y="0"/>
-                      <a:ext cx="2119290" cy="1059645"/>
+                      <a:ext cx="2119290" cy="1057611"/>
                     </a:xfrm>
                     <a:prstGeom prst="rect">
                       <a:avLst/>
@@ -213,34 +213,10 @@
         <w:t xml:space="preserve">Pour conclure la formation </w:t>
       </w:r>
       <w:r>
-        <w:t xml:space="preserve">de DUT informatique, j’ai été amené à faire un stage. Ayant déjà eu l’occasion de développer sous Android durant mon projet </w:t>
-      </w:r>
-      <w:proofErr w:type="spellStart"/>
-      <w:r>
-        <w:t>tutoré</w:t>
-      </w:r>
-      <w:proofErr w:type="spellEnd"/>
-      <w:r>
-        <w:t>, j’ai cherché un stage qui pourrait me permettre de continuer dans cette voie. C’est ainsi qu</w:t>
-      </w:r>
-      <w:r>
-        <w:t xml:space="preserve">e j’ai choisi le sujet de stage de </w:t>
-      </w:r>
-      <w:proofErr w:type="spellStart"/>
-      <w:r>
-        <w:t>Fabricom</w:t>
-      </w:r>
-      <w:proofErr w:type="spellEnd"/>
-      <w:r>
-        <w:t xml:space="preserve"> Systèmes d’</w:t>
-      </w:r>
-      <w:proofErr w:type="spellStart"/>
-      <w:r>
-        <w:t>Asemblage</w:t>
-      </w:r>
-      <w:proofErr w:type="spellEnd"/>
-      <w:r>
-        <w:t xml:space="preserve"> qui proposer d’adapter une application Web de suivi de production en une application mobile. Ce qui a pour but de pouvoir accéder de manière rapide, simple et ergonomique au suivi de la production depuis un simple smartphone.</w:t>
+        <w:t>de DUT informatique, j’ai été amené à faire un stage. Ayant déjà eu l’occasion de développer sous Android durant mon projet tutoré, j’ai cherché un stage qui pourrait me permettre de continuer dans cette voie. C’est ainsi qu</w:t>
+      </w:r>
+      <w:r>
+        <w:t>e j’ai choisi le sujet de stage de Fabricom Systèmes d’Asemblage qui proposer d’adapter une application Web de suivi de production en une application mobile. Ce qui a pour but de pouvoir accéder de manière rapide, simple et ergonomique au suivi de la production depuis un simple smartphone.</w:t>
       </w:r>
     </w:p>
     <w:p>
@@ -248,107 +224,119 @@
         <w:pStyle w:val="p"/>
         <w:jc w:val="both"/>
       </w:pPr>
-      <w:proofErr w:type="spellStart"/>
-      <w:r>
-        <w:t>Fabricom</w:t>
-      </w:r>
-      <w:proofErr w:type="spellEnd"/>
-      <w:r>
-        <w:t xml:space="preserve"> Système d’Assemblage assemble et créer des lignes de production pour différents clients comme </w:t>
-      </w:r>
-      <w:proofErr w:type="gramStart"/>
-      <w:r>
-        <w:t>PSA ,</w:t>
-      </w:r>
-      <w:proofErr w:type="gramEnd"/>
-      <w:r>
-        <w:t xml:space="preserve"> Renault… Devenue une entreprise internationale, elle a des filiales en Roumanie, aux Etats-Unis, au Portugal. Le site de Valence est maintenant dédié à l’analyse, la conception des projets et au service après-vente, du fait des délocalisations. Le seul endroit en France ou la production est toujours assuré</w:t>
-      </w:r>
-      <w:r>
-        <w:t>e</w:t>
-      </w:r>
-      <w:r>
-        <w:t xml:space="preserve"> est le site de Besançon</w:t>
-      </w:r>
-      <w:r>
-        <w:t xml:space="preserve">. En effet, c’est ici que les </w:t>
-      </w:r>
-      <w:r>
-        <w:t>solutions sont testés et évalués avant d’être déployés à l’étranger.</w:t>
-      </w:r>
-    </w:p>
-    <w:p>
-      <w:pPr>
-        <w:pStyle w:val="p"/>
-        <w:jc w:val="both"/>
-      </w:pPr>
-      <w:r>
-        <w:t>Encadré par Monsieur Jean-François COUPAT,</w:t>
-      </w:r>
-      <w:r>
-        <w:t xml:space="preserve"> responsable de l’outil « </w:t>
-      </w:r>
-      <w:proofErr w:type="spellStart"/>
-      <w:r>
-        <w:t>MelodieNet</w:t>
-      </w:r>
-      <w:proofErr w:type="spellEnd"/>
-      <w:r>
-        <w:t> »,</w:t>
-      </w:r>
-      <w:r>
-        <w:t xml:space="preserve"> nous avons dû définir ensemble les fonctionnalités attendues, mais également faire un choix quant aux technologies utilisées.</w:t>
-      </w:r>
-    </w:p>
-    <w:p>
-      <w:pPr>
-        <w:pStyle w:val="p"/>
-        <w:jc w:val="both"/>
-      </w:pPr>
-      <w:r>
-        <w:t xml:space="preserve">Cette application a une importance fondamentale car elle est vouée à être utilisée dans de nombreux endroits à travers le monde. C’est pourquoi diverses contraintes ont été imposées et notamment la gestion de la langue. Toutes ces contraintes seront </w:t>
-      </w:r>
-      <w:r>
-        <w:t>explicitées</w:t>
-      </w:r>
-      <w:r>
-        <w:t xml:space="preserve"> plus tard dans le rapport.</w:t>
-      </w:r>
-    </w:p>
-    <w:p>
-      <w:pPr>
-        <w:pStyle w:val="p"/>
-        <w:jc w:val="both"/>
-      </w:pPr>
-      <w:r>
-        <w:t>J’ai travaillé en collaboration avec Monsieur COUPAT</w:t>
-      </w:r>
-      <w:r>
-        <w:t>, moi sur la partie « Client », c’est-à-dire l’application Android et M. COUPAT sur</w:t>
-      </w:r>
-      <w:r>
-        <w:t xml:space="preserve"> la partie « Serveur », c’est-à-</w:t>
-      </w:r>
-      <w:r>
-        <w:t>dire le</w:t>
-      </w:r>
-      <w:r>
-        <w:t xml:space="preserve"> service Web sur lesquels les informations indispensables à l’application s</w:t>
-      </w:r>
-      <w:r>
-        <w:t>ont</w:t>
+      <w:r>
+        <w:t xml:space="preserve">Fabricom Système d’Assemblage assemble et créer des lignes de production pour différents clients comme PSA , Renault… Devenue une entreprise </w:t>
+      </w:r>
+      <w:r>
+        <w:t>multinationale</w:t>
+      </w:r>
+      <w:r>
+        <w:t>, elle a des filiales en Roumanie, aux Etats-Unis, au Portugal.</w:t>
       </w:r>
       <w:r>
         <w:t xml:space="preserve"> </w:t>
       </w:r>
       <w:r>
-        <w:t>accessibles</w:t>
-      </w:r>
-      <w:r>
-        <w:t>.</w:t>
+        <w:t xml:space="preserve">Du </w:t>
+      </w:r>
+      <w:r>
+        <w:t xml:space="preserve"> fait de</w:t>
+      </w:r>
+      <w:r>
+        <w:t xml:space="preserve"> la délocalisation de la production,</w:t>
+      </w:r>
+      <w:r>
+        <w:t xml:space="preserve"> </w:t>
+      </w:r>
+      <w:r>
+        <w:t>l</w:t>
+      </w:r>
+      <w:r>
+        <w:t>e site de Valence est maintenant dédié à l’analyse,</w:t>
+      </w:r>
+      <w:r>
+        <w:t xml:space="preserve"> à</w:t>
       </w:r>
       <w:bookmarkStart w:id="2" w:name="_GoBack"/>
       <w:bookmarkEnd w:id="2"/>
+      <w:r>
+        <w:t xml:space="preserve"> la conception des projets et au service après-vente. Le seul endroit en France ou la production est toujours assuré</w:t>
+      </w:r>
+      <w:r>
+        <w:t>e</w:t>
+      </w:r>
+      <w:r>
+        <w:t xml:space="preserve"> est le site de Besançon</w:t>
+      </w:r>
+      <w:r>
+        <w:t xml:space="preserve">. En effet, c’est ici que les </w:t>
+      </w:r>
+      <w:r>
+        <w:t>solutions sont testés et évalués avant d’être déployés à l’étranger.</w:t>
+      </w:r>
+    </w:p>
+    <w:p>
+      <w:pPr>
+        <w:pStyle w:val="p"/>
+        <w:jc w:val="both"/>
+      </w:pPr>
+      <w:r>
+        <w:t>Encadré par Monsieur Jean-François COUPAT,</w:t>
+      </w:r>
+      <w:r>
+        <w:t xml:space="preserve"> responsable de l’outil « MelodieNet »,</w:t>
+      </w:r>
+      <w:r>
+        <w:t xml:space="preserve"> nous avons dû définir ensemble les fonctionnalités attendues, mais également faire un choix quant aux technologies utilisées.</w:t>
+      </w:r>
+    </w:p>
+    <w:p>
+      <w:pPr>
+        <w:pStyle w:val="p"/>
+        <w:jc w:val="both"/>
+      </w:pPr>
+      <w:r>
+        <w:t xml:space="preserve">Cette application a une importance fondamentale car elle est vouée à être utilisée dans de nombreux endroits à travers le monde. C’est pourquoi diverses contraintes ont été imposées et notamment la gestion de la langue. Toutes ces contraintes seront </w:t>
+      </w:r>
+      <w:r>
+        <w:t>explicitées</w:t>
+      </w:r>
+      <w:r>
+        <w:t xml:space="preserve"> plus tard dans le rapport.</w:t>
+      </w:r>
+    </w:p>
+    <w:p>
+      <w:pPr>
+        <w:pStyle w:val="p"/>
+        <w:jc w:val="both"/>
+      </w:pPr>
+      <w:r>
+        <w:t>J’ai travaillé en collaboration avec Monsieur COUPAT</w:t>
+      </w:r>
+      <w:r>
+        <w:t>, moi sur la partie « Client », c’est-à-dire l’application Android et M. COUPAT sur</w:t>
+      </w:r>
+      <w:r>
+        <w:t xml:space="preserve"> la partie « Serveur », c’est-à-</w:t>
+      </w:r>
+      <w:r>
+        <w:t>dire le</w:t>
+      </w:r>
+      <w:r>
+        <w:t xml:space="preserve"> service Web sur lesquels les informations indispensables à l’application s</w:t>
+      </w:r>
+      <w:r>
+        <w:t>ont</w:t>
+      </w:r>
+      <w:r>
+        <w:t xml:space="preserve"> </w:t>
+      </w:r>
+      <w:r>
+        <w:t>accessibles</w:t>
+      </w:r>
+      <w:r>
+        <w:t>.</w:t>
+      </w:r>
     </w:p>
     <w:p>
       <w:pPr>
@@ -1831,7 +1819,16 @@
           <w:sz w:val="24"/>
           <w:szCs w:val="24"/>
         </w:rPr>
-        <w:t xml:space="preserve">Les musées de Montélimar font de nombreuses expositions à thème avec des œuvres d’art (tableaux, sculptures etc.). Pour cela ils prêtent ou empruntent des œuvres à d’autres musées ou à des particuliers. Dans le cas du prêt entre musées, il doit suivre une procédure à travers l’établissement de constats d’état renseignant toutes les informations sur l’œuvre. Ces informations diffèreront en fonction du type de l’œuvre. Le constat d’état renseigne les dégradations subies par l’œuvre avec la possibilité d’y joindre des photos identifiant les endroits de l’œuvre ou une dégradation est visible mais aussi une légende permettant d’y associer un type de dégradation. </w:t>
+        <w:t xml:space="preserve">Les musées de Montélimar font de nombreuses expositions à thème avec des œuvres d’art (tableaux, sculptures etc.). Pour cela ils prêtent ou empruntent des œuvres à d’autres musées ou à des particuliers. Dans le cas du prêt entre musées, il doit suivre une procédure à travers l’établissement de constats d’état renseignant toutes les informations sur l’œuvre. Ces informations diffèreront en fonction du type de l’œuvre. Le constat d’état renseigne les dégradations subies par l’œuvre avec la </w:t>
+      </w:r>
+      <w:r>
+        <w:rPr>
+          <w:rFonts w:ascii="Times New Roman" w:eastAsia="Times New Roman" w:hAnsi="Times New Roman" w:cs="Times New Roman"/>
+          <w:sz w:val="24"/>
+          <w:szCs w:val="24"/>
+        </w:rPr>
+        <w:lastRenderedPageBreak/>
+        <w:t xml:space="preserve">possibilité d’y joindre des photos identifiant les endroits de l’œuvre ou une dégradation est visible mais aussi une légende permettant d’y associer un type de dégradation. </w:t>
       </w:r>
     </w:p>
     <w:p>
@@ -1912,43 +1909,7 @@
           <w:sz w:val="24"/>
           <w:szCs w:val="24"/>
         </w:rPr>
-        <w:t xml:space="preserve">Les musées de Montélimar souhaitent pouvoir réaliser des constats d’œuvre sur un support mobile afin de simplifier la création d’un constat, la prise de photo de l’œuvre qui utilisera l’appareil photo de la tablette directement. La validation du constat par signature électronique est aussi un souhait du client. Cette </w:t>
-      </w:r>
-      <w:proofErr w:type="gramStart"/>
-      <w:r>
-        <w:rPr>
-          <w:rFonts w:ascii="Times New Roman" w:eastAsia="Times New Roman" w:hAnsi="Times New Roman" w:cs="Times New Roman"/>
-          <w:sz w:val="24"/>
-          <w:szCs w:val="24"/>
-        </w:rPr>
-        <w:t>signature  doit</w:t>
-      </w:r>
-      <w:proofErr w:type="gramEnd"/>
-      <w:r>
-        <w:rPr>
-          <w:rFonts w:ascii="Times New Roman" w:eastAsia="Times New Roman" w:hAnsi="Times New Roman" w:cs="Times New Roman"/>
-          <w:sz w:val="24"/>
-          <w:szCs w:val="24"/>
-        </w:rPr>
-        <w:t xml:space="preserve"> entrainer la numérisation de toutes les données relatives à chaque constat en créant un document </w:t>
-      </w:r>
-      <w:proofErr w:type="spellStart"/>
-      <w:r>
-        <w:rPr>
-          <w:rFonts w:ascii="Times New Roman" w:eastAsia="Times New Roman" w:hAnsi="Times New Roman" w:cs="Times New Roman"/>
-          <w:sz w:val="24"/>
-          <w:szCs w:val="24"/>
-        </w:rPr>
-        <w:t>pdf</w:t>
-      </w:r>
-      <w:proofErr w:type="spellEnd"/>
-      <w:r>
-        <w:rPr>
-          <w:rFonts w:ascii="Times New Roman" w:eastAsia="Times New Roman" w:hAnsi="Times New Roman" w:cs="Times New Roman"/>
-          <w:sz w:val="24"/>
-          <w:szCs w:val="24"/>
-        </w:rPr>
-        <w:t xml:space="preserve"> (non modifiable) . Ces constats peuvent alors être sauvegardés et donc être imprimable  de façon externe à l’application.</w:t>
+        <w:t>Les musées de Montélimar souhaitent pouvoir réaliser des constats d’œuvre sur un support mobile afin de simplifier la création d’un constat, la prise de photo de l’œuvre qui utilisera l’appareil photo de la tablette directement. La validation du constat par signature électronique est aussi un souhait du client. Cette signature  doit entrainer la numérisation de toutes les données relatives à chaque constat en créant un document pdf (non modifiable) . Ces constats peuvent alors être sauvegardés et donc être imprimable  de façon externe à l’application.</w:t>
       </w:r>
     </w:p>
     <w:p>
@@ -2061,7 +2022,7 @@
           <w:sz w:val="24"/>
           <w:szCs w:val="24"/>
         </w:rPr>
-        <w:t xml:space="preserve">Tout d'abord, l’application aura deux modes de fonctionnement : un mode éditeur et un mode de lecture seule. Pour passer du mode lecture seule en mode éditeur, il faudra rentrer un mot de passe. Il suffira ensuite de cliquer sur un bouton (de déconnexion) pour repasser en mode lecture seule. En effet, la sécurisation des constats est fondamentale dans le sens ou la tablette suit l’œuvre lors du </w:t>
+        <w:t xml:space="preserve">Tout d'abord, l’application aura deux modes de fonctionnement : un mode éditeur et un mode de lecture seule. Pour passer du mode lecture seule en mode éditeur, il faudra rentrer un mot de passe. </w:t>
       </w:r>
       <w:r>
         <w:rPr>
@@ -2071,7 +2032,7 @@
           <w:szCs w:val="24"/>
         </w:rPr>
         <w:lastRenderedPageBreak/>
-        <w:t>transport, les transporteurs dépendent très souvent d’entreprises externes aux musées et ils ne doivent pas pouvoir interférer dans la procédure de prêt de l’œuvre. Leurs rôle doit se limiter au transport de l’œuvre et cela doit être clairement pris en compte dans l’application. Il y aura trois types de mots de passe associés à des différents types de droit : l’administrateur de l’application, le transporteur de l’œuvre et le propriétaire de la tablette. Cela se traduira par une connexion de cette forme au lancement de l’application :</w:t>
+        <w:t>Il suffira ensuite de cliquer sur un bouton (de déconnexion) pour repasser en mode lecture seule. En effet, la sécurisation des constats est fondamentale dans le sens ou la tablette suit l’œuvre lors du transport, les transporteurs dépendent très souvent d’entreprises externes aux musées et ils ne doivent pas pouvoir interférer dans la procédure de prêt de l’œuvre. Leurs rôle doit se limiter au transport de l’œuvre et cela doit être clairement pris en compte dans l’application. Il y aura trois types de mots de passe associés à des différents types de droit : l’administrateur de l’application, le transporteur de l’œuvre et le propriétaire de la tablette. Cela se traduira par une connexion de cette forme au lancement de l’application :</w:t>
       </w:r>
       <w:r>
         <w:rPr>
@@ -3308,79 +3269,7 @@
           <w:sz w:val="24"/>
           <w:szCs w:val="24"/>
         </w:rPr>
-        <w:t xml:space="preserve">Nous avons choisi de développer l’application sur l’API 19 d’Android, la version 4.4 </w:t>
-      </w:r>
-      <w:proofErr w:type="spellStart"/>
-      <w:r>
-        <w:rPr>
-          <w:rFonts w:ascii="Times New Roman" w:eastAsia="Times New Roman" w:hAnsi="Times New Roman" w:cs="Times New Roman"/>
-          <w:sz w:val="24"/>
-          <w:szCs w:val="24"/>
-        </w:rPr>
-        <w:t>Kitkat</w:t>
-      </w:r>
-      <w:proofErr w:type="spellEnd"/>
-      <w:r>
-        <w:rPr>
-          <w:rFonts w:ascii="Times New Roman" w:eastAsia="Times New Roman" w:hAnsi="Times New Roman" w:cs="Times New Roman"/>
-          <w:sz w:val="24"/>
-          <w:szCs w:val="24"/>
-        </w:rPr>
-        <w:t xml:space="preserve">. Donc tout appareil Android de version 4.4 ou supérieure est compatible avec l’application. Pour  l’environnement de développement, nous avons choisi </w:t>
-      </w:r>
-      <w:proofErr w:type="spellStart"/>
-      <w:r>
-        <w:rPr>
-          <w:rFonts w:ascii="Times New Roman" w:eastAsia="Times New Roman" w:hAnsi="Times New Roman" w:cs="Times New Roman"/>
-          <w:sz w:val="24"/>
-          <w:szCs w:val="24"/>
-        </w:rPr>
-        <w:t>Intellij</w:t>
-      </w:r>
-      <w:proofErr w:type="spellEnd"/>
-      <w:r>
-        <w:rPr>
-          <w:rFonts w:ascii="Times New Roman" w:eastAsia="Times New Roman" w:hAnsi="Times New Roman" w:cs="Times New Roman"/>
-          <w:sz w:val="24"/>
-          <w:szCs w:val="24"/>
-        </w:rPr>
-        <w:t xml:space="preserve"> IDEA développé par </w:t>
-      </w:r>
-      <w:proofErr w:type="spellStart"/>
-      <w:r>
-        <w:rPr>
-          <w:rFonts w:ascii="Times New Roman" w:eastAsia="Times New Roman" w:hAnsi="Times New Roman" w:cs="Times New Roman"/>
-          <w:sz w:val="24"/>
-          <w:szCs w:val="24"/>
-        </w:rPr>
-        <w:t>JetBrains</w:t>
-      </w:r>
-      <w:proofErr w:type="spellEnd"/>
-      <w:r>
-        <w:rPr>
-          <w:rFonts w:ascii="Times New Roman" w:eastAsia="Times New Roman" w:hAnsi="Times New Roman" w:cs="Times New Roman"/>
-          <w:sz w:val="24"/>
-          <w:szCs w:val="24"/>
-        </w:rPr>
-        <w:t xml:space="preserve">, sa polyvalence, sa simplicité et l’utilisation que nous en avions faite en TP d’Android nous ont orientés vers ce choix. Pour travailler en groupe, nous avons utilisé l’outil </w:t>
-      </w:r>
-      <w:proofErr w:type="spellStart"/>
-      <w:r>
-        <w:rPr>
-          <w:rFonts w:ascii="Times New Roman" w:eastAsia="Times New Roman" w:hAnsi="Times New Roman" w:cs="Times New Roman"/>
-          <w:sz w:val="24"/>
-          <w:szCs w:val="24"/>
-        </w:rPr>
-        <w:t>github</w:t>
-      </w:r>
-      <w:proofErr w:type="spellEnd"/>
-      <w:r>
-        <w:rPr>
-          <w:rFonts w:ascii="Times New Roman" w:eastAsia="Times New Roman" w:hAnsi="Times New Roman" w:cs="Times New Roman"/>
-          <w:sz w:val="24"/>
-          <w:szCs w:val="24"/>
-        </w:rPr>
-        <w:t>. Nous utilisons le format JSON pour sauvegarder les constats. De cette manière, nous pouvons enregistrer des constats et récupérer des constats déjà enregistrés.</w:t>
+        <w:t>Nous avons choisi de développer l’application sur l’API 19 d’Android, la version 4.4 Kitkat. Donc tout appareil Android de version 4.4 ou supérieure est compatible avec l’application. Pour  l’environnement de développement, nous avons choisi Intellij IDEA développé par JetBrains, sa polyvalence, sa simplicité et l’utilisation que nous en avions faite en TP d’Android nous ont orientés vers ce choix. Pour travailler en groupe, nous avons utilisé l’outil github. Nous utilisons le format JSON pour sauvegarder les constats. De cette manière, nous pouvons enregistrer des constats et récupérer des constats déjà enregistrés.</w:t>
       </w:r>
       <w:r>
         <w:rPr>
@@ -3402,25 +3291,7 @@
           <w:sz w:val="24"/>
           <w:szCs w:val="24"/>
         </w:rPr>
-        <w:t xml:space="preserve">Le lien </w:t>
-      </w:r>
-      <w:proofErr w:type="spellStart"/>
-      <w:r>
-        <w:rPr>
-          <w:rFonts w:ascii="Times New Roman" w:eastAsia="Times New Roman" w:hAnsi="Times New Roman" w:cs="Times New Roman"/>
-          <w:sz w:val="24"/>
-          <w:szCs w:val="24"/>
-        </w:rPr>
-        <w:t>github</w:t>
-      </w:r>
-      <w:proofErr w:type="spellEnd"/>
-      <w:r>
-        <w:rPr>
-          <w:rFonts w:ascii="Times New Roman" w:eastAsia="Times New Roman" w:hAnsi="Times New Roman" w:cs="Times New Roman"/>
-          <w:sz w:val="24"/>
-          <w:szCs w:val="24"/>
-        </w:rPr>
-        <w:t xml:space="preserve"> du projet est le suivant :</w:t>
+        <w:t>Le lien github du projet est le suivant :</w:t>
       </w:r>
       <w:bookmarkStart w:id="14" w:name="_GoBack19"/>
       <w:bookmarkEnd w:id="14"/>
@@ -3751,25 +3622,7 @@
           <w:sz w:val="24"/>
           <w:szCs w:val="24"/>
         </w:rPr>
-        <w:t xml:space="preserve"> à l’aide d’un bouton « </w:t>
-      </w:r>
-      <w:proofErr w:type="spellStart"/>
-      <w:r>
-        <w:rPr>
-          <w:rFonts w:ascii="Times New Roman" w:eastAsia="Times New Roman" w:hAnsi="Times New Roman" w:cs="Times New Roman"/>
-          <w:sz w:val="24"/>
-          <w:szCs w:val="24"/>
-        </w:rPr>
-        <w:t>AddPhoto</w:t>
-      </w:r>
-      <w:proofErr w:type="spellEnd"/>
-      <w:r>
-        <w:rPr>
-          <w:rFonts w:ascii="Times New Roman" w:eastAsia="Times New Roman" w:hAnsi="Times New Roman" w:cs="Times New Roman"/>
-          <w:sz w:val="24"/>
-          <w:szCs w:val="24"/>
-        </w:rPr>
-        <w:t> »</w:t>
+        <w:t xml:space="preserve"> à l’aide d’un bouton « AddPhoto »</w:t>
       </w:r>
       <w:r>
         <w:rPr>
@@ -3803,7 +3656,6 @@
         </w:rPr>
         <w:t>+</w:t>
       </w:r>
-      <w:proofErr w:type="spellStart"/>
       <w:r>
         <w:rPr>
           <w:rFonts w:ascii="Times New Roman" w:eastAsia="Times New Roman" w:hAnsi="Times New Roman" w:cs="Times New Roman"/>
@@ -3812,7 +3664,6 @@
         </w:rPr>
         <w:t>pdf</w:t>
       </w:r>
-      <w:proofErr w:type="spellEnd"/>
       <w:r>
         <w:rPr>
           <w:rFonts w:ascii="Times New Roman" w:eastAsia="Times New Roman" w:hAnsi="Times New Roman" w:cs="Times New Roman"/>
@@ -4028,25 +3879,7 @@
           <w:sz w:val="24"/>
           <w:szCs w:val="24"/>
         </w:rPr>
-        <w:t>L’appui sur le bouton « </w:t>
-      </w:r>
-      <w:proofErr w:type="spellStart"/>
-      <w:r>
-        <w:rPr>
-          <w:rFonts w:ascii="Times New Roman" w:eastAsia="Times New Roman" w:hAnsi="Times New Roman" w:cs="Times New Roman"/>
-          <w:sz w:val="24"/>
-          <w:szCs w:val="24"/>
-        </w:rPr>
-        <w:t>Validate</w:t>
-      </w:r>
-      <w:proofErr w:type="spellEnd"/>
-      <w:r>
-        <w:rPr>
-          <w:rFonts w:ascii="Times New Roman" w:eastAsia="Times New Roman" w:hAnsi="Times New Roman" w:cs="Times New Roman"/>
-          <w:sz w:val="24"/>
-          <w:szCs w:val="24"/>
-        </w:rPr>
-        <w:t xml:space="preserve"> Report » </w:t>
+        <w:t xml:space="preserve">L’appui sur le bouton « Validate Report » </w:t>
       </w:r>
       <w:r>
         <w:rPr>
@@ -4209,43 +4042,7 @@
           <w:sz w:val="24"/>
           <w:szCs w:val="24"/>
         </w:rPr>
-        <w:t xml:space="preserve"> et les boutons « </w:t>
-      </w:r>
-      <w:proofErr w:type="spellStart"/>
-      <w:r>
-        <w:rPr>
-          <w:rFonts w:ascii="Times New Roman" w:eastAsia="Times New Roman" w:hAnsi="Times New Roman" w:cs="Times New Roman"/>
-          <w:sz w:val="24"/>
-          <w:szCs w:val="24"/>
-        </w:rPr>
-        <w:t>next</w:t>
-      </w:r>
-      <w:proofErr w:type="spellEnd"/>
-      <w:r>
-        <w:rPr>
-          <w:rFonts w:ascii="Times New Roman" w:eastAsia="Times New Roman" w:hAnsi="Times New Roman" w:cs="Times New Roman"/>
-          <w:sz w:val="24"/>
-          <w:szCs w:val="24"/>
-        </w:rPr>
-        <w:t> » et « </w:t>
-      </w:r>
-      <w:proofErr w:type="spellStart"/>
-      <w:r>
-        <w:rPr>
-          <w:rFonts w:ascii="Times New Roman" w:eastAsia="Times New Roman" w:hAnsi="Times New Roman" w:cs="Times New Roman"/>
-          <w:sz w:val="24"/>
-          <w:szCs w:val="24"/>
-        </w:rPr>
-        <w:t>previous</w:t>
-      </w:r>
-      <w:proofErr w:type="spellEnd"/>
-      <w:r>
-        <w:rPr>
-          <w:rFonts w:ascii="Times New Roman" w:eastAsia="Times New Roman" w:hAnsi="Times New Roman" w:cs="Times New Roman"/>
-          <w:sz w:val="24"/>
-          <w:szCs w:val="24"/>
-        </w:rPr>
-        <w:t> » permettent de passer d’une photo à l’autre.</w:t>
+        <w:t xml:space="preserve"> et les boutons « next » et « previous » permettent de passer d’une photo à l’autre.</w:t>
       </w:r>
     </w:p>
     <w:p>
@@ -4619,25 +4416,7 @@
           <w:sz w:val="24"/>
           <w:szCs w:val="24"/>
         </w:rPr>
-        <w:t xml:space="preserve">La fonctionnalité permettant de générer des </w:t>
-      </w:r>
-      <w:proofErr w:type="spellStart"/>
-      <w:r>
-        <w:rPr>
-          <w:rFonts w:ascii="Times New Roman" w:eastAsia="Times New Roman" w:hAnsi="Times New Roman" w:cs="Times New Roman"/>
-          <w:sz w:val="24"/>
-          <w:szCs w:val="24"/>
-        </w:rPr>
-        <w:t>pdf</w:t>
-      </w:r>
-      <w:proofErr w:type="spellEnd"/>
-      <w:r>
-        <w:rPr>
-          <w:rFonts w:ascii="Times New Roman" w:eastAsia="Times New Roman" w:hAnsi="Times New Roman" w:cs="Times New Roman"/>
-          <w:sz w:val="24"/>
-          <w:szCs w:val="24"/>
-        </w:rPr>
-        <w:t xml:space="preserve"> n’a pas été implémentée faute de temps.</w:t>
+        <w:t>La fonctionnalité permettant de générer des pdf n’a pas été implémentée faute de temps.</w:t>
       </w:r>
       <w:r>
         <w:rPr>
@@ -4685,25 +4464,7 @@
           <w:sz w:val="24"/>
           <w:szCs w:val="24"/>
         </w:rPr>
-        <w:t xml:space="preserve"> ayant la possibilité de déplacer des formes déjà créés, de sauvegarder </w:t>
-      </w:r>
-      <w:proofErr w:type="gramStart"/>
-      <w:r>
-        <w:rPr>
-          <w:rFonts w:ascii="Times New Roman" w:eastAsia="Times New Roman" w:hAnsi="Times New Roman" w:cs="Times New Roman"/>
-          <w:sz w:val="24"/>
-          <w:szCs w:val="24"/>
-        </w:rPr>
-        <w:t>les dernières actions effectués</w:t>
-      </w:r>
-      <w:proofErr w:type="gramEnd"/>
-      <w:r>
-        <w:rPr>
-          <w:rFonts w:ascii="Times New Roman" w:eastAsia="Times New Roman" w:hAnsi="Times New Roman" w:cs="Times New Roman"/>
-          <w:sz w:val="24"/>
-          <w:szCs w:val="24"/>
-        </w:rPr>
-        <w:t xml:space="preserve"> sur l’image et de les refaire nous avons dépassé les attentes du client à ce niveau-là.</w:t>
+        <w:t xml:space="preserve"> ayant la possibilité de déplacer des formes déjà créés, de sauvegarder les dernières actions effectués sur l’image et de les refaire nous avons dépassé les attentes du client à ce niveau-là.</w:t>
       </w:r>
     </w:p>
     <w:p>
@@ -5150,7 +4911,6 @@
         <w:ind w:left="720"/>
         <w:jc w:val="both"/>
       </w:pPr>
-      <w:proofErr w:type="gramStart"/>
       <w:r>
         <w:rPr>
           <w:rFonts w:ascii="Times New Roman" w:hAnsi="Times New Roman" w:cs="Times New Roman"/>
@@ -5159,7 +4919,6 @@
         </w:rPr>
         <w:t>images</w:t>
       </w:r>
-      <w:proofErr w:type="gramEnd"/>
       <w:r>
         <w:rPr>
           <w:rFonts w:ascii="Times New Roman" w:hAnsi="Times New Roman" w:cs="Times New Roman"/>
@@ -5888,7 +5647,7 @@
       <w:rPr>
         <w:noProof/>
       </w:rPr>
-      <w:t>17</w:t>
+      <w:t>2</w:t>
     </w:r>
     <w:r>
       <w:fldChar w:fldCharType="end"/>
@@ -6229,9 +5988,9 @@
               <w:lang w:eastAsia="fr-FR"/>
             </w:rPr>
             <w:drawing>
-              <wp:inline distT="0" distB="0" distL="0" distR="0" wp14:anchorId="6C1402F9" wp14:editId="56C2F7DA">
-                <wp:extent cx="981075" cy="490538"/>
-                <wp:effectExtent l="0" t="0" r="0" b="5080"/>
+              <wp:inline distT="0" distB="0" distL="0" distR="0" wp14:anchorId="6C1402F9" wp14:editId="13E81119">
+                <wp:extent cx="990559" cy="494328"/>
+                <wp:effectExtent l="0" t="0" r="635" b="1270"/>
                 <wp:docPr id="7" name="Image 7"/>
                 <wp:cNvGraphicFramePr>
                   <a:graphicFrameLocks xmlns:a="http://schemas.openxmlformats.org/drawingml/2006/main" noChangeAspect="1"/>
@@ -6244,7 +6003,7 @@
                         <pic:cNvPicPr/>
                       </pic:nvPicPr>
                       <pic:blipFill>
-                        <a:blip r:embed="rId2">
+                        <a:blip r:embed="rId2" cstate="print">
                           <a:extLst>
                             <a:ext uri="{28A0092B-C50C-407E-A947-70E740481C1C}">
                               <a14:useLocalDpi xmlns:a14="http://schemas.microsoft.com/office/drawing/2010/main" val="0"/>
@@ -6258,7 +6017,7 @@
                       <pic:spPr>
                         <a:xfrm>
                           <a:off x="0" y="0"/>
-                          <a:ext cx="990559" cy="495280"/>
+                          <a:ext cx="990559" cy="494328"/>
                         </a:xfrm>
                         <a:prstGeom prst="rect">
                           <a:avLst/>
@@ -6527,9 +6286,9 @@
         <w:lang w:eastAsia="fr-FR"/>
       </w:rPr>
       <w:drawing>
-        <wp:inline distT="0" distB="0" distL="0" distR="0" wp14:anchorId="4E7D5442" wp14:editId="391658F8">
-          <wp:extent cx="981075" cy="490538"/>
-          <wp:effectExtent l="0" t="0" r="0" b="5080"/>
+        <wp:inline distT="0" distB="0" distL="0" distR="0" wp14:anchorId="4E7D5442" wp14:editId="36CA0D0F">
+          <wp:extent cx="990559" cy="494328"/>
+          <wp:effectExtent l="0" t="0" r="635" b="1270"/>
           <wp:docPr id="2" name="Image 2"/>
           <wp:cNvGraphicFramePr>
             <a:graphicFrameLocks xmlns:a="http://schemas.openxmlformats.org/drawingml/2006/main" noChangeAspect="1"/>
@@ -6542,7 +6301,7 @@
                   <pic:cNvPicPr/>
                 </pic:nvPicPr>
                 <pic:blipFill>
-                  <a:blip r:embed="rId2">
+                  <a:blip r:embed="rId2" cstate="print">
                     <a:extLst>
                       <a:ext uri="{28A0092B-C50C-407E-A947-70E740481C1C}">
                         <a14:useLocalDpi xmlns:a14="http://schemas.microsoft.com/office/drawing/2010/main" val="0"/>
@@ -6556,7 +6315,7 @@
                 <pic:spPr>
                   <a:xfrm>
                     <a:off x="0" y="0"/>
-                    <a:ext cx="990559" cy="495280"/>
+                    <a:ext cx="990559" cy="494328"/>
                   </a:xfrm>
                   <a:prstGeom prst="rect">
                     <a:avLst/>
@@ -8722,7 +8481,7 @@
 </file>
 
 <file path=customXml/itemProps1.xml><?xml version="1.0" encoding="utf-8"?>
-<ds:datastoreItem xmlns:ds="http://schemas.openxmlformats.org/officeDocument/2006/customXml" ds:itemID="{637E0913-4203-48A5-99A7-7D5060414E7C}">
+<ds:datastoreItem xmlns:ds="http://schemas.openxmlformats.org/officeDocument/2006/customXml" ds:itemID="{52D9F51A-1F13-4DD6-9F0A-60DF322AB413}">
   <ds:schemaRefs>
     <ds:schemaRef ds:uri="http://schemas.openxmlformats.org/officeDocument/2006/bibliography"/>
   </ds:schemaRefs>

</xml_diff>